<commit_message>
pushing updated CSV file
</commit_message>
<xml_diff>
--- a/project_proposal/christian_thieme_project_proposal_draft.docx
+++ b/project_proposal/christian_thieme_project_proposal_draft.docx
@@ -228,6 +228,32 @@
       <w:r>
         <w:t xml:space="preserve">Understanding these factors can help analysts understand where they should focus their attention to find standout players. </w:t>
       </w:r>
+      <w:sdt>
+        <w:sdtPr>
+          <w:id w:val="-864744719"/>
+          <w:citation/>
+        </w:sdtPr>
+        <w:sdtContent>
+          <w:r>
+            <w:fldChar w:fldCharType="begin"/>
+          </w:r>
+          <w:r>
+            <w:instrText xml:space="preserve"> CITATION Joe16 \l 1033 </w:instrText>
+          </w:r>
+          <w:r>
+            <w:fldChar w:fldCharType="separate"/>
+          </w:r>
+          <w:r>
+            <w:rPr>
+              <w:noProof/>
+            </w:rPr>
+            <w:t>(Lindsey, 2016)</w:t>
+          </w:r>
+          <w:r>
+            <w:fldChar w:fldCharType="end"/>
+          </w:r>
+        </w:sdtContent>
+      </w:sdt>
     </w:p>
     <w:p>
       <w:pPr>
@@ -627,7 +653,39 @@
         <w:t xml:space="preserve">much potential to break out. However, if a player comes in and gets to start, they will have a lot more opportunity to break out. If time allows, I’d like to dig in to how to quantify this and add it to the model to see if </w:t>
       </w:r>
       <w:r>
-        <w:t xml:space="preserve">it’s a meaningful factor. </w:t>
+        <w:t>it’s a meaningful factor</w:t>
+      </w:r>
+      <w:r>
+        <w:t xml:space="preserve"> </w:t>
+      </w:r>
+      <w:sdt>
+        <w:sdtPr>
+          <w:id w:val="-965116794"/>
+          <w:citation/>
+        </w:sdtPr>
+        <w:sdtContent>
+          <w:r>
+            <w:fldChar w:fldCharType="begin"/>
+          </w:r>
+          <w:r>
+            <w:instrText xml:space="preserve"> CITATION Hal20 \l 1033 </w:instrText>
+          </w:r>
+          <w:r>
+            <w:fldChar w:fldCharType="separate"/>
+          </w:r>
+          <w:r>
+            <w:rPr>
+              <w:noProof/>
+            </w:rPr>
+            <w:t>(Koss, 2020)</w:t>
+          </w:r>
+          <w:r>
+            <w:fldChar w:fldCharType="end"/>
+          </w:r>
+        </w:sdtContent>
+      </w:sdt>
+      <w:r>
+        <w:t xml:space="preserve">. </w:t>
       </w:r>
     </w:p>
     <w:p>
@@ -651,8 +709,6 @@
         <w:ind w:left="720" w:hanging="720"/>
         <w:rPr>
           <w:noProof/>
-          <w:sz w:val="24"/>
-          <w:szCs w:val="24"/>
         </w:rPr>
       </w:pPr>
       <w:r>
@@ -685,6 +741,7 @@
         <w:t>. Retrieved from The Undroppables: https://www.theundroppables.com/blakes-predictive-2020-wide-receiver-model/</w:t>
       </w:r>
     </w:p>
+    <w:p/>
     <w:p>
       <w:pPr>
         <w:pStyle w:val="Bibliography"/>
@@ -743,6 +800,214 @@
         <w:t>. Retrieved from https://dynastyleaguefootball.com/author/spacemnspiff207/: https://dynastyleaguefootball.com/author/spacemnspiff207/</w:t>
       </w:r>
     </w:p>
+    <w:sdt>
+      <w:sdtPr>
+        <w:id w:val="1666890262"/>
+        <w:docPartObj>
+          <w:docPartGallery w:val="Bibliographies"/>
+          <w:docPartUnique/>
+        </w:docPartObj>
+      </w:sdtPr>
+      <w:sdtEndPr>
+        <w:rPr>
+          <w:rFonts w:asciiTheme="minorHAnsi" w:eastAsiaTheme="minorHAnsi" w:hAnsiTheme="minorHAnsi" w:cstheme="minorBidi"/>
+          <w:color w:val="auto"/>
+          <w:sz w:val="22"/>
+          <w:szCs w:val="22"/>
+        </w:rPr>
+      </w:sdtEndPr>
+      <w:sdtContent>
+        <w:p>
+          <w:pPr>
+            <w:pStyle w:val="Heading1"/>
+          </w:pPr>
+          <w:r>
+            <w:t>Bibliography</w:t>
+          </w:r>
+        </w:p>
+        <w:sdt>
+          <w:sdtPr>
+            <w:id w:val="111145805"/>
+            <w:bibliography/>
+          </w:sdtPr>
+          <w:sdtContent>
+            <w:p>
+              <w:pPr>
+                <w:pStyle w:val="Bibliography"/>
+                <w:ind w:left="720" w:hanging="720"/>
+                <w:rPr>
+                  <w:noProof/>
+                  <w:sz w:val="24"/>
+                  <w:szCs w:val="24"/>
+                </w:rPr>
+              </w:pPr>
+              <w:r>
+                <w:fldChar w:fldCharType="begin"/>
+              </w:r>
+              <w:r>
+                <w:instrText xml:space="preserve"> BIBLIOGRAPHY </w:instrText>
+              </w:r>
+              <w:r>
+                <w:fldChar w:fldCharType="separate"/>
+              </w:r>
+              <w:r>
+                <w:rPr>
+                  <w:noProof/>
+                </w:rPr>
+                <w:t xml:space="preserve">Hampton, B. (2020, May 24). </w:t>
+              </w:r>
+              <w:r>
+                <w:rPr>
+                  <w:i/>
+                  <w:iCs/>
+                  <w:noProof/>
+                </w:rPr>
+                <w:t>Blake's Predictive 2020 Wide Receiver Model</w:t>
+              </w:r>
+              <w:r>
+                <w:rPr>
+                  <w:noProof/>
+                </w:rPr>
+                <w:t>. Retrieved from The Undroppables: https://www.theundroppables.com/blakes-predictive-2020-wide-receiver-model/</w:t>
+              </w:r>
+            </w:p>
+            <w:p>
+              <w:pPr>
+                <w:pStyle w:val="Bibliography"/>
+                <w:ind w:left="720" w:hanging="720"/>
+                <w:rPr>
+                  <w:noProof/>
+                </w:rPr>
+              </w:pPr>
+              <w:r>
+                <w:rPr>
+                  <w:noProof/>
+                </w:rPr>
+                <w:lastRenderedPageBreak/>
+                <w:t xml:space="preserve">Koss, H. (2020, August 20). </w:t>
+              </w:r>
+              <w:r>
+                <w:rPr>
+                  <w:i/>
+                  <w:iCs/>
+                  <w:noProof/>
+                </w:rPr>
+                <w:t>How Data Science and Analytics Came to Dominate Fantasy Football</w:t>
+              </w:r>
+              <w:r>
+                <w:rPr>
+                  <w:noProof/>
+                </w:rPr>
+                <w:t>. Retrieved from Builtin Beta: https://builtin.com/data-science/data-analytics-fantasy-football</w:t>
+              </w:r>
+            </w:p>
+            <w:p>
+              <w:pPr>
+                <w:pStyle w:val="Bibliography"/>
+                <w:ind w:left="720" w:hanging="720"/>
+                <w:rPr>
+                  <w:noProof/>
+                </w:rPr>
+              </w:pPr>
+              <w:r>
+                <w:rPr>
+                  <w:noProof/>
+                </w:rPr>
+                <w:t xml:space="preserve">Lindsey, J. (2016, January 13). </w:t>
+              </w:r>
+              <w:r>
+                <w:rPr>
+                  <w:i/>
+                  <w:iCs/>
+                  <w:noProof/>
+                </w:rPr>
+                <w:t>The NFL Is Finally Tapping Into the Power of Data</w:t>
+              </w:r>
+              <w:r>
+                <w:rPr>
+                  <w:noProof/>
+                </w:rPr>
+                <w:t>. Retrieved from Wired: https://www.wired.com/2016/01/the-nfls-impending-data-revolution/</w:t>
+              </w:r>
+            </w:p>
+            <w:p>
+              <w:pPr>
+                <w:pStyle w:val="Bibliography"/>
+                <w:ind w:left="720" w:hanging="720"/>
+                <w:rPr>
+                  <w:noProof/>
+                </w:rPr>
+              </w:pPr>
+              <w:r>
+                <w:rPr>
+                  <w:noProof/>
+                </w:rPr>
+                <w:t xml:space="preserve">Subramanian, P. (2014, August 29). </w:t>
+              </w:r>
+              <w:r>
+                <w:rPr>
+                  <w:i/>
+                  <w:iCs/>
+                  <w:noProof/>
+                </w:rPr>
+                <w:t>The 3 biggest prizes in fantasy football</w:t>
+              </w:r>
+              <w:r>
+                <w:rPr>
+                  <w:noProof/>
+                </w:rPr>
+                <w:t>. Retrieved from Yahoo Finance: https://www.yahoo.com/entertainment/news/the-3-biggest-prizes-in-fantasy-football-174712081.html</w:t>
+              </w:r>
+            </w:p>
+            <w:p>
+              <w:pPr>
+                <w:pStyle w:val="Bibliography"/>
+                <w:ind w:left="720" w:hanging="720"/>
+                <w:rPr>
+                  <w:noProof/>
+                </w:rPr>
+              </w:pPr>
+              <w:r>
+                <w:rPr>
+                  <w:noProof/>
+                </w:rPr>
+                <w:t xml:space="preserve">Wright, D. (n.d.). </w:t>
+              </w:r>
+              <w:r>
+                <w:rPr>
+                  <w:i/>
+                  <w:iCs/>
+                  <w:noProof/>
+                </w:rPr>
+                <w:t>DAVID WRIGHT</w:t>
+              </w:r>
+              <w:r>
+                <w:rPr>
+                  <w:noProof/>
+                </w:rPr>
+                <w:t>. Retrieved from https://dynastyleaguefootball.com/author/spacemnspiff207/: https://dynastyleaguefootball.com/author/spacemnspiff207/</w:t>
+              </w:r>
+            </w:p>
+            <w:p>
+              <w:r>
+                <w:rPr>
+                  <w:b/>
+                  <w:bCs/>
+                  <w:noProof/>
+                </w:rPr>
+                <w:fldChar w:fldCharType="end"/>
+              </w:r>
+            </w:p>
+          </w:sdtContent>
+        </w:sdt>
+      </w:sdtContent>
+    </w:sdt>
+    <w:p/>
+    <w:p/>
+    <w:p/>
+    <w:p/>
+    <w:p/>
+    <w:p/>
     <w:p>
       <w:r>
         <w:fldChar w:fldCharType="end"/>
@@ -1161,6 +1426,27 @@
     <w:name w:val="Normal"/>
     <w:qFormat/>
   </w:style>
+  <w:style w:type="paragraph" w:styleId="Heading1">
+    <w:name w:val="heading 1"/>
+    <w:basedOn w:val="Normal"/>
+    <w:next w:val="Normal"/>
+    <w:link w:val="Heading1Char"/>
+    <w:uiPriority w:val="9"/>
+    <w:qFormat/>
+    <w:rsid w:val="00235688"/>
+    <w:pPr>
+      <w:keepNext/>
+      <w:keepLines/>
+      <w:spacing w:before="240" w:after="0"/>
+      <w:outlineLvl w:val="0"/>
+    </w:pPr>
+    <w:rPr>
+      <w:rFonts w:asciiTheme="majorHAnsi" w:eastAsiaTheme="majorEastAsia" w:hAnsiTheme="majorHAnsi" w:cstheme="majorBidi"/>
+      <w:color w:val="2F5496" w:themeColor="accent1" w:themeShade="BF"/>
+      <w:sz w:val="32"/>
+      <w:szCs w:val="32"/>
+    </w:rPr>
+  </w:style>
   <w:style w:type="character" w:default="1" w:styleId="DefaultParagraphFont">
     <w:name w:val="Default Paragraph Font"/>
     <w:uiPriority w:val="1"/>
@@ -1227,6 +1513,19 @@
     <w:uiPriority w:val="37"/>
     <w:unhideWhenUsed/>
     <w:rsid w:val="001D6057"/>
+  </w:style>
+  <w:style w:type="character" w:customStyle="1" w:styleId="Heading1Char">
+    <w:name w:val="Heading 1 Char"/>
+    <w:basedOn w:val="DefaultParagraphFont"/>
+    <w:link w:val="Heading1"/>
+    <w:uiPriority w:val="9"/>
+    <w:rsid w:val="00235688"/>
+    <w:rPr>
+      <w:rFonts w:asciiTheme="majorHAnsi" w:eastAsiaTheme="majorEastAsia" w:hAnsiTheme="majorHAnsi" w:cstheme="majorBidi"/>
+      <w:color w:val="2F5496" w:themeColor="accent1" w:themeShade="BF"/>
+      <w:sz w:val="32"/>
+      <w:szCs w:val="32"/>
+    </w:rPr>
   </w:style>
 </w:styles>
 </file>
@@ -1570,7 +1869,7 @@
     <b:Month>May </b:Month>
     <b:Day>24</b:Day>
     <b:URL>https://www.theundroppables.com/blakes-predictive-2020-wide-receiver-model/</b:URL>
-    <b:RefOrder>2</b:RefOrder>
+    <b:RefOrder>3</b:RefOrder>
   </b:Source>
   <b:Source>
     <b:Tag>DAV</b:Tag>
@@ -1589,13 +1888,57 @@
         </b:NameList>
       </b:Author>
     </b:Author>
-    <b:RefOrder>3</b:RefOrder>
+    <b:RefOrder>4</b:RefOrder>
+  </b:Source>
+  <b:Source>
+    <b:Tag>Hal20</b:Tag>
+    <b:SourceType>InternetSite</b:SourceType>
+    <b:Guid>{446B888C-9817-452C-9070-EF97F8789663}</b:Guid>
+    <b:Author>
+      <b:Author>
+        <b:NameList>
+          <b:Person>
+            <b:Last>Koss</b:Last>
+            <b:First>Hal</b:First>
+          </b:Person>
+        </b:NameList>
+      </b:Author>
+    </b:Author>
+    <b:Title>How Data Science and Analytics Came to Dominate Fantasy Football</b:Title>
+    <b:InternetSiteTitle>Builtin Beta</b:InternetSiteTitle>
+    <b:Year>2020</b:Year>
+    <b:Month>August</b:Month>
+    <b:Day>20</b:Day>
+    <b:URL>https://builtin.com/data-science/data-analytics-fantasy-football</b:URL>
+    <b:RefOrder>5</b:RefOrder>
+  </b:Source>
+  <b:Source>
+    <b:Tag>Joe16</b:Tag>
+    <b:SourceType>InternetSite</b:SourceType>
+    <b:Guid>{4CF64D46-2B79-4A81-977C-D1A749579F29}</b:Guid>
+    <b:Author>
+      <b:Author>
+        <b:NameList>
+          <b:Person>
+            <b:Last>Lindsey</b:Last>
+            <b:First>Joe</b:First>
+          </b:Person>
+        </b:NameList>
+      </b:Author>
+    </b:Author>
+    <b:Title>The NFL Is Finally Tapping Into the Power of Data</b:Title>
+    <b:InternetSiteTitle>Wired</b:InternetSiteTitle>
+    <b:Year>2016</b:Year>
+    <b:Month>January</b:Month>
+    <b:Day>13</b:Day>
+    <b:URL>https://www.wired.com/2016/01/the-nfls-impending-data-revolution/</b:URL>
+    <b:RefOrder>2</b:RefOrder>
   </b:Source>
 </b:Sources>
 </file>
 
 <file path=customXml/itemProps1.xml><?xml version="1.0" encoding="utf-8"?>
-<ds:datastoreItem xmlns:ds="http://schemas.openxmlformats.org/officeDocument/2006/customXml" ds:itemID="{2341DAA6-7E94-4DBB-9652-2C897F0B3335}">
+<ds:datastoreItem xmlns:ds="http://schemas.openxmlformats.org/officeDocument/2006/customXml" ds:itemID="{8DF63DA4-BBC5-404C-A865-FED5C874E5D8}">
   <ds:schemaRefs>
     <ds:schemaRef ds:uri="http://schemas.openxmlformats.org/officeDocument/2006/bibliography"/>
   </ds:schemaRefs>

</xml_diff>